<commit_message>
Descripción y evidencia de la interfaz de login
</commit_message>
<xml_diff>
--- a/Trabajo Grupal/Sprint2_Equipo_WebMaster.docx
+++ b/Trabajo Grupal/Sprint2_Equipo_WebMaster.docx
@@ -24,7 +24,7 @@
           <w:szCs w:val="40"/>
           <w:shd w:val="clear" w:color="auto" w:fill="FFFFFF"/>
         </w:rPr>
-        <w:t>Sprint 1</w:t>
+        <w:t>Sprint 2</w:t>
       </w:r>
       <w:r>
         <w:rPr>
@@ -52,13 +52,34 @@
       <w:r>
         <w:rPr>
           <w:rFonts w:ascii="Arial" w:hAnsi="Arial" w:cs="Arial"/>
+          <w:color w:val="212121"/>
+          <w:sz w:val="26"/>
+          <w:szCs w:val="26"/>
+          <w:shd w:val="clear" w:color="auto" w:fill="FFFFFF"/>
+        </w:rPr>
+        <w:t> </w:t>
+      </w:r>
+      <w:r>
+        <w:rPr>
+          <w:rFonts w:ascii="Arial" w:hAnsi="Arial" w:cs="Arial"/>
           <w:b/>
           <w:color w:val="212121"/>
           <w:sz w:val="40"/>
           <w:szCs w:val="40"/>
           <w:shd w:val="clear" w:color="auto" w:fill="FFFFFF"/>
         </w:rPr>
-        <w:t>Creación de repositorio/asignación de roles.</w:t>
+        <w:t>Creación de interfaces gráficas</w:t>
+      </w:r>
+      <w:r>
+        <w:rPr>
+          <w:rFonts w:ascii="Arial" w:hAnsi="Arial" w:cs="Arial"/>
+          <w:b/>
+          <w:color w:val="212121"/>
+          <w:sz w:val="40"/>
+          <w:szCs w:val="40"/>
+          <w:shd w:val="clear" w:color="auto" w:fill="FFFFFF"/>
+        </w:rPr>
+        <w:t>.</w:t>
       </w:r>
     </w:p>
     <w:p>
@@ -100,18 +121,6 @@
     <w:p>
       <w:pPr>
         <w:ind w:left="720" w:hanging="360"/>
-        <w:jc w:val="center"/>
-        <w:rPr>
-          <w:b/>
-          <w:color w:val="000000" w:themeColor="text1"/>
-          <w:sz w:val="52"/>
-          <w:szCs w:val="52"/>
-        </w:rPr>
-      </w:pPr>
-    </w:p>
-    <w:p>
-      <w:pPr>
-        <w:ind w:left="720" w:hanging="360"/>
       </w:pPr>
     </w:p>
     <w:p>
@@ -140,27 +149,21 @@
       <w:r>
         <w:t xml:space="preserve">Omar </w:t>
       </w:r>
-      <w:proofErr w:type="spellStart"/>
-      <w:r>
-        <w:t>Andres</w:t>
-      </w:r>
-      <w:proofErr w:type="spellEnd"/>
+      <w:r>
+        <w:t>Andrés</w:t>
+      </w:r>
       <w:r>
         <w:t xml:space="preserve"> </w:t>
       </w:r>
-      <w:proofErr w:type="spellStart"/>
-      <w:r>
-        <w:t>Ramirez</w:t>
-      </w:r>
-      <w:proofErr w:type="spellEnd"/>
+      <w:r>
+        <w:t>Ramírez</w:t>
+      </w:r>
       <w:r>
         <w:t xml:space="preserve"> </w:t>
       </w:r>
-      <w:proofErr w:type="spellStart"/>
-      <w:r>
-        <w:t>Rodriguez</w:t>
-      </w:r>
-      <w:proofErr w:type="spellEnd"/>
+      <w:r>
+        <w:t>Rodríguez</w:t>
+      </w:r>
     </w:p>
     <w:p>
       <w:pPr>
@@ -181,11 +184,9 @@
         <w:ind w:left="720" w:hanging="360"/>
         <w:jc w:val="center"/>
       </w:pPr>
-      <w:proofErr w:type="spellStart"/>
-      <w:r>
-        <w:t>Maria</w:t>
-      </w:r>
-      <w:proofErr w:type="spellEnd"/>
+      <w:r>
+        <w:t>María</w:t>
+      </w:r>
       <w:r>
         <w:t xml:space="preserve"> Fernanda </w:t>
       </w:r>
@@ -215,18 +216,12 @@
         <w:ind w:left="720" w:hanging="360"/>
         <w:jc w:val="center"/>
       </w:pPr>
-      <w:r>
-        <w:t>Equipo</w:t>
-      </w:r>
     </w:p>
     <w:p>
       <w:pPr>
         <w:ind w:left="720" w:hanging="360"/>
         <w:jc w:val="center"/>
       </w:pPr>
-      <w:r>
-        <w:t xml:space="preserve">Web master </w:t>
-      </w:r>
     </w:p>
     <w:p>
       <w:pPr>
@@ -237,21 +232,31 @@
     <w:p>
       <w:pPr>
         <w:ind w:left="720" w:hanging="360"/>
+        <w:jc w:val="center"/>
       </w:pPr>
     </w:p>
     <w:p>
       <w:pPr>
         <w:ind w:left="720" w:hanging="360"/>
-      </w:pPr>
+        <w:jc w:val="center"/>
+      </w:pPr>
+      <w:r>
+        <w:t>Equipo</w:t>
+      </w:r>
     </w:p>
     <w:p>
       <w:pPr>
         <w:ind w:left="720" w:hanging="360"/>
-      </w:pPr>
+        <w:jc w:val="center"/>
+      </w:pPr>
+      <w:r>
+        <w:t xml:space="preserve">Web master </w:t>
+      </w:r>
     </w:p>
     <w:p>
       <w:pPr>
         <w:ind w:left="720" w:hanging="360"/>
+        <w:jc w:val="center"/>
       </w:pPr>
     </w:p>
     <w:p>
@@ -266,15 +271,51 @@
     </w:p>
     <w:p>
       <w:pPr>
-        <w:jc w:val="both"/>
-      </w:pPr>
+        <w:ind w:left="720" w:hanging="360"/>
+      </w:pPr>
+    </w:p>
+    <w:p/>
+    <w:p>
+      <w:pPr>
+        <w:jc w:val="both"/>
+      </w:pPr>
+    </w:p>
+    <w:p>
+      <w:pPr>
+        <w:jc w:val="center"/>
+        <w:rPr>
+          <w:b/>
+          <w:color w:val="000000" w:themeColor="text1"/>
+          <w:sz w:val="28"/>
+          <w:szCs w:val="28"/>
+        </w:rPr>
+      </w:pPr>
+      <w:r>
+        <w:rPr>
+          <w:b/>
+          <w:color w:val="000000" w:themeColor="text1"/>
+          <w:sz w:val="28"/>
+          <w:szCs w:val="28"/>
+        </w:rPr>
+        <w:lastRenderedPageBreak/>
+        <w:t xml:space="preserve">Descripción y evidencia de las </w:t>
+      </w:r>
+      <w:r>
+        <w:rPr>
+          <w:b/>
+          <w:color w:val="000000" w:themeColor="text1"/>
+          <w:sz w:val="28"/>
+          <w:szCs w:val="28"/>
+        </w:rPr>
+        <w:t>interfaces</w:t>
+      </w:r>
     </w:p>
     <w:p>
       <w:pPr>
         <w:pStyle w:val="Prrafodelista"/>
         <w:numPr>
           <w:ilvl w:val="0"/>
-          <w:numId w:val="4"/>
+          <w:numId w:val="14"/>
         </w:numPr>
         <w:jc w:val="both"/>
         <w:rPr>
@@ -291,174 +332,853 @@
           <w:sz w:val="28"/>
           <w:szCs w:val="28"/>
         </w:rPr>
-        <w:lastRenderedPageBreak/>
-        <w:t>Descripción del proceso que se llevó a cabo para cumplir con los requerimientos de este sprint</w:t>
-      </w:r>
-    </w:p>
-    <w:p>
-      <w:pPr>
-        <w:ind w:left="720" w:hanging="360"/>
-      </w:pPr>
-    </w:p>
-    <w:p>
-      <w:pPr>
-        <w:ind w:left="720" w:hanging="360"/>
-      </w:pPr>
-    </w:p>
-    <w:p>
-      <w:pPr>
-        <w:ind w:left="720" w:hanging="360"/>
-      </w:pPr>
-    </w:p>
-    <w:p>
-      <w:pPr>
-        <w:ind w:left="720" w:hanging="360"/>
-      </w:pPr>
-    </w:p>
-    <w:p>
-      <w:pPr>
-        <w:ind w:left="720" w:hanging="360"/>
-      </w:pPr>
-    </w:p>
-    <w:p>
-      <w:pPr>
-        <w:ind w:left="720" w:hanging="360"/>
-      </w:pPr>
-    </w:p>
-    <w:p>
-      <w:pPr>
-        <w:ind w:left="720" w:hanging="360"/>
-      </w:pPr>
-    </w:p>
-    <w:p>
-      <w:pPr>
-        <w:ind w:left="720" w:hanging="360"/>
-      </w:pPr>
-    </w:p>
-    <w:p>
-      <w:pPr>
-        <w:ind w:left="720" w:hanging="360"/>
-      </w:pPr>
-    </w:p>
-    <w:p>
-      <w:pPr>
-        <w:ind w:left="720" w:hanging="360"/>
-      </w:pPr>
-    </w:p>
-    <w:p>
-      <w:pPr>
-        <w:ind w:left="720" w:hanging="360"/>
-      </w:pPr>
-    </w:p>
-    <w:p>
-      <w:pPr>
-        <w:ind w:left="720" w:hanging="360"/>
-      </w:pPr>
-    </w:p>
-    <w:p>
-      <w:pPr>
-        <w:ind w:left="720" w:hanging="360"/>
-      </w:pPr>
-    </w:p>
-    <w:p>
-      <w:pPr>
-        <w:ind w:left="720" w:hanging="360"/>
-      </w:pPr>
-    </w:p>
-    <w:p>
-      <w:pPr>
-        <w:ind w:left="720" w:hanging="360"/>
-      </w:pPr>
-    </w:p>
-    <w:p>
-      <w:pPr>
-        <w:ind w:left="720" w:hanging="360"/>
-      </w:pPr>
-    </w:p>
-    <w:p/>
-    <w:p/>
+        <w:t xml:space="preserve">Interfaz de </w:t>
+      </w:r>
+      <w:proofErr w:type="spellStart"/>
+      <w:r>
+        <w:rPr>
+          <w:b/>
+          <w:color w:val="000000" w:themeColor="text1"/>
+          <w:sz w:val="28"/>
+          <w:szCs w:val="28"/>
+        </w:rPr>
+        <w:t>login</w:t>
+      </w:r>
+      <w:proofErr w:type="spellEnd"/>
+    </w:p>
+    <w:p>
+      <w:pPr>
+        <w:rPr>
+          <w:color w:val="000000" w:themeColor="text1"/>
+          <w:sz w:val="28"/>
+          <w:szCs w:val="28"/>
+        </w:rPr>
+      </w:pPr>
+      <w:r>
+        <w:rPr>
+          <w:noProof/>
+          <w:lang w:eastAsia="es-CO"/>
+        </w:rPr>
+        <w:drawing>
+          <wp:anchor distT="0" distB="0" distL="114300" distR="114300" simplePos="0" relativeHeight="251658240" behindDoc="1" locked="0" layoutInCell="1" allowOverlap="1" wp14:anchorId="548C5ED8" wp14:editId="754AD45A">
+            <wp:simplePos x="0" y="0"/>
+            <wp:positionH relativeFrom="margin">
+              <wp:posOffset>-365760</wp:posOffset>
+            </wp:positionH>
+            <wp:positionV relativeFrom="paragraph">
+              <wp:posOffset>314325</wp:posOffset>
+            </wp:positionV>
+            <wp:extent cx="6343650" cy="2985770"/>
+            <wp:effectExtent l="0" t="0" r="0" b="5080"/>
+            <wp:wrapTight wrapText="bothSides">
+              <wp:wrapPolygon edited="0">
+                <wp:start x="0" y="0"/>
+                <wp:lineTo x="0" y="21499"/>
+                <wp:lineTo x="21535" y="21499"/>
+                <wp:lineTo x="21535" y="0"/>
+                <wp:lineTo x="0" y="0"/>
+              </wp:wrapPolygon>
+            </wp:wrapTight>
+            <wp:docPr id="1" name="Imagen 1"/>
+            <wp:cNvGraphicFramePr>
+              <a:graphicFrameLocks xmlns:a="http://schemas.openxmlformats.org/drawingml/2006/main" noChangeAspect="1"/>
+            </wp:cNvGraphicFramePr>
+            <a:graphic xmlns:a="http://schemas.openxmlformats.org/drawingml/2006/main">
+              <a:graphicData uri="http://schemas.openxmlformats.org/drawingml/2006/picture">
+                <pic:pic xmlns:pic="http://schemas.openxmlformats.org/drawingml/2006/picture">
+                  <pic:nvPicPr>
+                    <pic:cNvPr id="1" name="PG.PNG"/>
+                    <pic:cNvPicPr/>
+                  </pic:nvPicPr>
+                  <pic:blipFill>
+                    <a:blip r:embed="rId5" cstate="print">
+                      <a:extLst>
+                        <a:ext uri="{28A0092B-C50C-407E-A947-70E740481C1C}">
+                          <a14:useLocalDpi xmlns:a14="http://schemas.microsoft.com/office/drawing/2010/main" val="0"/>
+                        </a:ext>
+                      </a:extLst>
+                    </a:blip>
+                    <a:stretch>
+                      <a:fillRect/>
+                    </a:stretch>
+                  </pic:blipFill>
+                  <pic:spPr>
+                    <a:xfrm>
+                      <a:off x="0" y="0"/>
+                      <a:ext cx="6343650" cy="2985770"/>
+                    </a:xfrm>
+                    <a:prstGeom prst="rect">
+                      <a:avLst/>
+                    </a:prstGeom>
+                  </pic:spPr>
+                </pic:pic>
+              </a:graphicData>
+            </a:graphic>
+            <wp14:sizeRelH relativeFrom="margin">
+              <wp14:pctWidth>0</wp14:pctWidth>
+            </wp14:sizeRelH>
+            <wp14:sizeRelV relativeFrom="margin">
+              <wp14:pctHeight>0</wp14:pctHeight>
+            </wp14:sizeRelV>
+          </wp:anchor>
+        </w:drawing>
+      </w:r>
+      <w:r>
+        <w:rPr>
+          <w:color w:val="000000" w:themeColor="text1"/>
+          <w:sz w:val="28"/>
+          <w:szCs w:val="28"/>
+        </w:rPr>
+        <w:t>página principal de la tienda online</w:t>
+      </w:r>
+    </w:p>
+    <w:p>
+      <w:pPr>
+        <w:autoSpaceDE w:val="0"/>
+        <w:autoSpaceDN w:val="0"/>
+        <w:adjustRightInd w:val="0"/>
+        <w:spacing w:after="0" w:line="240" w:lineRule="auto"/>
+        <w:rPr>
+          <w:rFonts w:asciiTheme="majorHAnsi" w:hAnsiTheme="majorHAnsi" w:cstheme="majorHAnsi"/>
+          <w:color w:val="000000" w:themeColor="text1"/>
+          <w:sz w:val="28"/>
+          <w:szCs w:val="28"/>
+        </w:rPr>
+      </w:pPr>
+    </w:p>
+    <w:p>
+      <w:pPr>
+        <w:autoSpaceDE w:val="0"/>
+        <w:autoSpaceDN w:val="0"/>
+        <w:adjustRightInd w:val="0"/>
+        <w:spacing w:after="0" w:line="240" w:lineRule="auto"/>
+        <w:rPr>
+          <w:rFonts w:cstheme="minorHAnsi"/>
+          <w:color w:val="425250"/>
+          <w:sz w:val="28"/>
+          <w:szCs w:val="28"/>
+        </w:rPr>
+      </w:pPr>
+      <w:r>
+        <w:rPr>
+          <w:rFonts w:cstheme="minorHAnsi"/>
+          <w:noProof/>
+          <w:color w:val="425250"/>
+          <w:sz w:val="28"/>
+          <w:szCs w:val="28"/>
+          <w:lang w:eastAsia="es-CO"/>
+        </w:rPr>
+        <w:drawing>
+          <wp:anchor distT="0" distB="0" distL="114300" distR="114300" simplePos="0" relativeHeight="251659264" behindDoc="1" locked="0" layoutInCell="1" allowOverlap="1" wp14:anchorId="3B195960" wp14:editId="50D10371">
+            <wp:simplePos x="0" y="0"/>
+            <wp:positionH relativeFrom="margin">
+              <wp:align>center</wp:align>
+            </wp:positionH>
+            <wp:positionV relativeFrom="paragraph">
+              <wp:posOffset>563245</wp:posOffset>
+            </wp:positionV>
+            <wp:extent cx="6602730" cy="3429000"/>
+            <wp:effectExtent l="0" t="0" r="7620" b="0"/>
+            <wp:wrapTight wrapText="bothSides">
+              <wp:wrapPolygon edited="0">
+                <wp:start x="0" y="0"/>
+                <wp:lineTo x="0" y="21480"/>
+                <wp:lineTo x="21563" y="21480"/>
+                <wp:lineTo x="21563" y="0"/>
+                <wp:lineTo x="0" y="0"/>
+              </wp:wrapPolygon>
+            </wp:wrapTight>
+            <wp:docPr id="3" name="Imagen 3"/>
+            <wp:cNvGraphicFramePr>
+              <a:graphicFrameLocks xmlns:a="http://schemas.openxmlformats.org/drawingml/2006/main" noChangeAspect="1"/>
+            </wp:cNvGraphicFramePr>
+            <a:graphic xmlns:a="http://schemas.openxmlformats.org/drawingml/2006/main">
+              <a:graphicData uri="http://schemas.openxmlformats.org/drawingml/2006/picture">
+                <pic:pic xmlns:pic="http://schemas.openxmlformats.org/drawingml/2006/picture">
+                  <pic:nvPicPr>
+                    <pic:cNvPr id="3" name="login.PNG"/>
+                    <pic:cNvPicPr/>
+                  </pic:nvPicPr>
+                  <pic:blipFill>
+                    <a:blip r:embed="rId6" cstate="print">
+                      <a:extLst>
+                        <a:ext uri="{28A0092B-C50C-407E-A947-70E740481C1C}">
+                          <a14:useLocalDpi xmlns:a14="http://schemas.microsoft.com/office/drawing/2010/main" val="0"/>
+                        </a:ext>
+                      </a:extLst>
+                    </a:blip>
+                    <a:stretch>
+                      <a:fillRect/>
+                    </a:stretch>
+                  </pic:blipFill>
+                  <pic:spPr>
+                    <a:xfrm>
+                      <a:off x="0" y="0"/>
+                      <a:ext cx="6602730" cy="3429000"/>
+                    </a:xfrm>
+                    <a:prstGeom prst="rect">
+                      <a:avLst/>
+                    </a:prstGeom>
+                  </pic:spPr>
+                </pic:pic>
+              </a:graphicData>
+            </a:graphic>
+            <wp14:sizeRelH relativeFrom="margin">
+              <wp14:pctWidth>0</wp14:pctWidth>
+            </wp14:sizeRelH>
+            <wp14:sizeRelV relativeFrom="margin">
+              <wp14:pctHeight>0</wp14:pctHeight>
+            </wp14:sizeRelV>
+          </wp:anchor>
+        </w:drawing>
+      </w:r>
+      <w:r>
+        <w:rPr>
+          <w:rFonts w:asciiTheme="majorHAnsi" w:hAnsiTheme="majorHAnsi" w:cstheme="majorHAnsi"/>
+          <w:color w:val="000000" w:themeColor="text1"/>
+          <w:sz w:val="28"/>
+          <w:szCs w:val="28"/>
+        </w:rPr>
+        <w:t>I</w:t>
+      </w:r>
+      <w:r>
+        <w:rPr>
+          <w:rFonts w:cstheme="minorHAnsi"/>
+          <w:color w:val="425250"/>
+          <w:sz w:val="28"/>
+          <w:szCs w:val="28"/>
+        </w:rPr>
+        <w:t xml:space="preserve">nterfaz </w:t>
+      </w:r>
+      <w:r>
+        <w:rPr>
+          <w:rFonts w:cstheme="minorHAnsi"/>
+          <w:color w:val="425250"/>
+          <w:sz w:val="28"/>
+          <w:szCs w:val="28"/>
+        </w:rPr>
+        <w:t>para el ingreso a la aplicación (registro e ini</w:t>
+      </w:r>
+      <w:r>
+        <w:rPr>
+          <w:rFonts w:cstheme="minorHAnsi"/>
+          <w:color w:val="425250"/>
+          <w:sz w:val="28"/>
+          <w:szCs w:val="28"/>
+        </w:rPr>
+        <w:t xml:space="preserve">cio de sesión), la autorización </w:t>
+      </w:r>
+      <w:r>
+        <w:rPr>
+          <w:rFonts w:cstheme="minorHAnsi"/>
+          <w:color w:val="425250"/>
+          <w:sz w:val="28"/>
+          <w:szCs w:val="28"/>
+        </w:rPr>
+        <w:t>de ingreso a la aplicación estaría a cargo</w:t>
+      </w:r>
+      <w:r>
+        <w:rPr>
+          <w:rFonts w:cstheme="minorHAnsi"/>
+          <w:color w:val="425250"/>
+          <w:sz w:val="28"/>
+          <w:szCs w:val="28"/>
+        </w:rPr>
+        <w:t xml:space="preserve"> de un tercero (Gmail) </w:t>
+      </w:r>
+      <w:bookmarkStart w:id="0" w:name="_GoBack"/>
+      <w:bookmarkEnd w:id="0"/>
+    </w:p>
     <w:p>
       <w:pPr>
         <w:pStyle w:val="Prrafodelista"/>
         <w:numPr>
           <w:ilvl w:val="0"/>
-          <w:numId w:val="4"/>
+          <w:numId w:val="14"/>
         </w:numPr>
-        <w:rPr>
-          <w:b/>
-          <w:color w:val="000000" w:themeColor="text1"/>
-          <w:sz w:val="28"/>
-          <w:szCs w:val="28"/>
-        </w:rPr>
-      </w:pPr>
-      <w:r>
-        <w:rPr>
-          <w:b/>
-          <w:color w:val="000000" w:themeColor="text1"/>
-          <w:sz w:val="28"/>
-          <w:szCs w:val="28"/>
-        </w:rPr>
-        <w:t>Evidencia de la funcionalidad de aplicación (pantallazos del proceso de creación de repositorio)</w:t>
-      </w:r>
-    </w:p>
-    <w:p/>
-    <w:p/>
-    <w:p/>
-    <w:p/>
-    <w:p/>
-    <w:p/>
-    <w:p/>
-    <w:p/>
-    <w:p/>
-    <w:p/>
-    <w:p/>
-    <w:p/>
-    <w:p/>
-    <w:p/>
-    <w:p/>
-    <w:p/>
-    <w:p/>
-    <w:p/>
-    <w:p/>
-    <w:p/>
-    <w:p/>
-    <w:p/>
-    <w:p/>
-    <w:p/>
-    <w:p/>
-    <w:p/>
-    <w:p/>
-    <w:p/>
-    <w:p/>
-    <w:p/>
-    <w:p/>
-    <w:p/>
-    <w:p/>
-    <w:p/>
-    <w:p/>
-    <w:p/>
-    <w:p/>
-    <w:p/>
-    <w:p/>
-    <w:p/>
-    <w:p/>
-    <w:p/>
-    <w:p/>
-    <w:p/>
-    <w:p/>
-    <w:p/>
-    <w:p/>
-    <w:p/>
-    <w:p/>
+        <w:jc w:val="both"/>
+        <w:rPr>
+          <w:b/>
+          <w:color w:val="000000" w:themeColor="text1"/>
+          <w:sz w:val="28"/>
+          <w:szCs w:val="28"/>
+        </w:rPr>
+      </w:pPr>
+      <w:r>
+        <w:rPr>
+          <w:b/>
+          <w:color w:val="000000" w:themeColor="text1"/>
+          <w:sz w:val="28"/>
+          <w:szCs w:val="28"/>
+        </w:rPr>
+        <w:lastRenderedPageBreak/>
+        <w:t>Interfaz de registro de productos</w:t>
+      </w:r>
+    </w:p>
+    <w:p>
+      <w:pPr>
+        <w:jc w:val="both"/>
+        <w:rPr>
+          <w:b/>
+          <w:color w:val="000000" w:themeColor="text1"/>
+          <w:sz w:val="28"/>
+          <w:szCs w:val="28"/>
+        </w:rPr>
+      </w:pPr>
+    </w:p>
+    <w:p>
+      <w:pPr>
+        <w:jc w:val="both"/>
+        <w:rPr>
+          <w:b/>
+          <w:color w:val="000000" w:themeColor="text1"/>
+          <w:sz w:val="28"/>
+          <w:szCs w:val="28"/>
+        </w:rPr>
+      </w:pPr>
+    </w:p>
+    <w:p>
+      <w:pPr>
+        <w:jc w:val="both"/>
+        <w:rPr>
+          <w:b/>
+          <w:color w:val="000000" w:themeColor="text1"/>
+          <w:sz w:val="28"/>
+          <w:szCs w:val="28"/>
+        </w:rPr>
+      </w:pPr>
+    </w:p>
+    <w:p>
+      <w:pPr>
+        <w:jc w:val="both"/>
+        <w:rPr>
+          <w:b/>
+          <w:color w:val="000000" w:themeColor="text1"/>
+          <w:sz w:val="28"/>
+          <w:szCs w:val="28"/>
+        </w:rPr>
+      </w:pPr>
+    </w:p>
+    <w:p>
+      <w:pPr>
+        <w:jc w:val="both"/>
+        <w:rPr>
+          <w:b/>
+          <w:color w:val="000000" w:themeColor="text1"/>
+          <w:sz w:val="28"/>
+          <w:szCs w:val="28"/>
+        </w:rPr>
+      </w:pPr>
+    </w:p>
+    <w:p>
+      <w:pPr>
+        <w:jc w:val="both"/>
+        <w:rPr>
+          <w:b/>
+          <w:color w:val="000000" w:themeColor="text1"/>
+          <w:sz w:val="28"/>
+          <w:szCs w:val="28"/>
+        </w:rPr>
+      </w:pPr>
+    </w:p>
+    <w:p>
+      <w:pPr>
+        <w:jc w:val="both"/>
+        <w:rPr>
+          <w:b/>
+          <w:color w:val="000000" w:themeColor="text1"/>
+          <w:sz w:val="28"/>
+          <w:szCs w:val="28"/>
+        </w:rPr>
+      </w:pPr>
+    </w:p>
+    <w:p>
+      <w:pPr>
+        <w:jc w:val="both"/>
+        <w:rPr>
+          <w:b/>
+          <w:color w:val="000000" w:themeColor="text1"/>
+          <w:sz w:val="28"/>
+          <w:szCs w:val="28"/>
+        </w:rPr>
+      </w:pPr>
+    </w:p>
+    <w:p>
+      <w:pPr>
+        <w:jc w:val="both"/>
+        <w:rPr>
+          <w:b/>
+          <w:color w:val="000000" w:themeColor="text1"/>
+          <w:sz w:val="28"/>
+          <w:szCs w:val="28"/>
+        </w:rPr>
+      </w:pPr>
+    </w:p>
+    <w:p>
+      <w:pPr>
+        <w:jc w:val="both"/>
+        <w:rPr>
+          <w:b/>
+          <w:color w:val="000000" w:themeColor="text1"/>
+          <w:sz w:val="28"/>
+          <w:szCs w:val="28"/>
+        </w:rPr>
+      </w:pPr>
+    </w:p>
+    <w:p>
+      <w:pPr>
+        <w:jc w:val="both"/>
+        <w:rPr>
+          <w:b/>
+          <w:color w:val="000000" w:themeColor="text1"/>
+          <w:sz w:val="28"/>
+          <w:szCs w:val="28"/>
+        </w:rPr>
+      </w:pPr>
+    </w:p>
+    <w:p>
+      <w:pPr>
+        <w:jc w:val="both"/>
+        <w:rPr>
+          <w:b/>
+          <w:color w:val="000000" w:themeColor="text1"/>
+          <w:sz w:val="28"/>
+          <w:szCs w:val="28"/>
+        </w:rPr>
+      </w:pPr>
+    </w:p>
+    <w:p>
+      <w:pPr>
+        <w:jc w:val="both"/>
+        <w:rPr>
+          <w:b/>
+          <w:color w:val="000000" w:themeColor="text1"/>
+          <w:sz w:val="28"/>
+          <w:szCs w:val="28"/>
+        </w:rPr>
+      </w:pPr>
+    </w:p>
+    <w:p>
+      <w:pPr>
+        <w:jc w:val="both"/>
+        <w:rPr>
+          <w:b/>
+          <w:color w:val="000000" w:themeColor="text1"/>
+          <w:sz w:val="28"/>
+          <w:szCs w:val="28"/>
+        </w:rPr>
+      </w:pPr>
+    </w:p>
+    <w:p>
+      <w:pPr>
+        <w:jc w:val="both"/>
+        <w:rPr>
+          <w:b/>
+          <w:color w:val="000000" w:themeColor="text1"/>
+          <w:sz w:val="28"/>
+          <w:szCs w:val="28"/>
+        </w:rPr>
+      </w:pPr>
+    </w:p>
+    <w:p>
+      <w:pPr>
+        <w:jc w:val="both"/>
+        <w:rPr>
+          <w:b/>
+          <w:color w:val="000000" w:themeColor="text1"/>
+          <w:sz w:val="28"/>
+          <w:szCs w:val="28"/>
+        </w:rPr>
+      </w:pPr>
+    </w:p>
+    <w:p>
+      <w:pPr>
+        <w:jc w:val="both"/>
+        <w:rPr>
+          <w:b/>
+          <w:color w:val="000000" w:themeColor="text1"/>
+          <w:sz w:val="28"/>
+          <w:szCs w:val="28"/>
+        </w:rPr>
+      </w:pPr>
+    </w:p>
+    <w:p>
+      <w:pPr>
+        <w:jc w:val="both"/>
+        <w:rPr>
+          <w:b/>
+          <w:color w:val="000000" w:themeColor="text1"/>
+          <w:sz w:val="28"/>
+          <w:szCs w:val="28"/>
+        </w:rPr>
+      </w:pPr>
+    </w:p>
+    <w:p>
+      <w:pPr>
+        <w:jc w:val="both"/>
+        <w:rPr>
+          <w:b/>
+          <w:color w:val="000000" w:themeColor="text1"/>
+          <w:sz w:val="28"/>
+          <w:szCs w:val="28"/>
+        </w:rPr>
+      </w:pPr>
+    </w:p>
+    <w:p>
+      <w:pPr>
+        <w:jc w:val="both"/>
+        <w:rPr>
+          <w:b/>
+          <w:color w:val="000000" w:themeColor="text1"/>
+          <w:sz w:val="28"/>
+          <w:szCs w:val="28"/>
+        </w:rPr>
+      </w:pPr>
+    </w:p>
+    <w:p>
+      <w:pPr>
+        <w:jc w:val="both"/>
+        <w:rPr>
+          <w:b/>
+          <w:color w:val="000000" w:themeColor="text1"/>
+          <w:sz w:val="28"/>
+          <w:szCs w:val="28"/>
+        </w:rPr>
+      </w:pPr>
+    </w:p>
+    <w:p>
+      <w:pPr>
+        <w:jc w:val="both"/>
+        <w:rPr>
+          <w:b/>
+          <w:color w:val="000000" w:themeColor="text1"/>
+          <w:sz w:val="28"/>
+          <w:szCs w:val="28"/>
+        </w:rPr>
+      </w:pPr>
+    </w:p>
+    <w:p>
+      <w:pPr>
+        <w:jc w:val="both"/>
+        <w:rPr>
+          <w:b/>
+          <w:color w:val="000000" w:themeColor="text1"/>
+          <w:sz w:val="28"/>
+          <w:szCs w:val="28"/>
+        </w:rPr>
+      </w:pPr>
+    </w:p>
+    <w:p>
+      <w:pPr>
+        <w:pStyle w:val="Prrafodelista"/>
+        <w:numPr>
+          <w:ilvl w:val="0"/>
+          <w:numId w:val="14"/>
+        </w:numPr>
+        <w:jc w:val="both"/>
+        <w:rPr>
+          <w:b/>
+          <w:color w:val="000000" w:themeColor="text1"/>
+          <w:sz w:val="28"/>
+          <w:szCs w:val="28"/>
+        </w:rPr>
+      </w:pPr>
+      <w:r>
+        <w:rPr>
+          <w:b/>
+          <w:color w:val="000000" w:themeColor="text1"/>
+          <w:sz w:val="28"/>
+          <w:szCs w:val="28"/>
+        </w:rPr>
+        <w:lastRenderedPageBreak/>
+        <w:t xml:space="preserve">Interfaz para el registro de ventas </w:t>
+      </w:r>
+    </w:p>
+    <w:p>
+      <w:pPr>
+        <w:jc w:val="both"/>
+        <w:rPr>
+          <w:b/>
+          <w:color w:val="000000" w:themeColor="text1"/>
+          <w:sz w:val="28"/>
+          <w:szCs w:val="28"/>
+        </w:rPr>
+      </w:pPr>
+    </w:p>
+    <w:p>
+      <w:pPr>
+        <w:jc w:val="both"/>
+        <w:rPr>
+          <w:b/>
+          <w:color w:val="000000" w:themeColor="text1"/>
+          <w:sz w:val="28"/>
+          <w:szCs w:val="28"/>
+        </w:rPr>
+      </w:pPr>
+    </w:p>
+    <w:p>
+      <w:pPr>
+        <w:jc w:val="both"/>
+        <w:rPr>
+          <w:b/>
+          <w:color w:val="000000" w:themeColor="text1"/>
+          <w:sz w:val="28"/>
+          <w:szCs w:val="28"/>
+        </w:rPr>
+      </w:pPr>
+    </w:p>
+    <w:p>
+      <w:pPr>
+        <w:jc w:val="both"/>
+        <w:rPr>
+          <w:b/>
+          <w:color w:val="000000" w:themeColor="text1"/>
+          <w:sz w:val="28"/>
+          <w:szCs w:val="28"/>
+        </w:rPr>
+      </w:pPr>
+    </w:p>
+    <w:p>
+      <w:pPr>
+        <w:jc w:val="both"/>
+        <w:rPr>
+          <w:b/>
+          <w:color w:val="000000" w:themeColor="text1"/>
+          <w:sz w:val="28"/>
+          <w:szCs w:val="28"/>
+        </w:rPr>
+      </w:pPr>
+    </w:p>
+    <w:p>
+      <w:pPr>
+        <w:jc w:val="both"/>
+        <w:rPr>
+          <w:b/>
+          <w:color w:val="000000" w:themeColor="text1"/>
+          <w:sz w:val="28"/>
+          <w:szCs w:val="28"/>
+        </w:rPr>
+      </w:pPr>
+    </w:p>
+    <w:p>
+      <w:pPr>
+        <w:jc w:val="both"/>
+        <w:rPr>
+          <w:b/>
+          <w:color w:val="000000" w:themeColor="text1"/>
+          <w:sz w:val="28"/>
+          <w:szCs w:val="28"/>
+        </w:rPr>
+      </w:pPr>
+    </w:p>
+    <w:p>
+      <w:pPr>
+        <w:jc w:val="both"/>
+        <w:rPr>
+          <w:b/>
+          <w:color w:val="000000" w:themeColor="text1"/>
+          <w:sz w:val="28"/>
+          <w:szCs w:val="28"/>
+        </w:rPr>
+      </w:pPr>
+    </w:p>
+    <w:p>
+      <w:pPr>
+        <w:jc w:val="both"/>
+        <w:rPr>
+          <w:b/>
+          <w:color w:val="000000" w:themeColor="text1"/>
+          <w:sz w:val="28"/>
+          <w:szCs w:val="28"/>
+        </w:rPr>
+      </w:pPr>
+    </w:p>
+    <w:p>
+      <w:pPr>
+        <w:jc w:val="both"/>
+        <w:rPr>
+          <w:b/>
+          <w:color w:val="000000" w:themeColor="text1"/>
+          <w:sz w:val="28"/>
+          <w:szCs w:val="28"/>
+        </w:rPr>
+      </w:pPr>
+    </w:p>
+    <w:p>
+      <w:pPr>
+        <w:jc w:val="both"/>
+        <w:rPr>
+          <w:b/>
+          <w:color w:val="000000" w:themeColor="text1"/>
+          <w:sz w:val="28"/>
+          <w:szCs w:val="28"/>
+        </w:rPr>
+      </w:pPr>
+    </w:p>
+    <w:p>
+      <w:pPr>
+        <w:jc w:val="both"/>
+        <w:rPr>
+          <w:b/>
+          <w:color w:val="000000" w:themeColor="text1"/>
+          <w:sz w:val="28"/>
+          <w:szCs w:val="28"/>
+        </w:rPr>
+      </w:pPr>
+    </w:p>
+    <w:p>
+      <w:pPr>
+        <w:jc w:val="both"/>
+        <w:rPr>
+          <w:b/>
+          <w:color w:val="000000" w:themeColor="text1"/>
+          <w:sz w:val="28"/>
+          <w:szCs w:val="28"/>
+        </w:rPr>
+      </w:pPr>
+    </w:p>
+    <w:p>
+      <w:pPr>
+        <w:jc w:val="both"/>
+        <w:rPr>
+          <w:b/>
+          <w:color w:val="000000" w:themeColor="text1"/>
+          <w:sz w:val="28"/>
+          <w:szCs w:val="28"/>
+        </w:rPr>
+      </w:pPr>
+    </w:p>
+    <w:p>
+      <w:pPr>
+        <w:jc w:val="both"/>
+        <w:rPr>
+          <w:b/>
+          <w:color w:val="000000" w:themeColor="text1"/>
+          <w:sz w:val="28"/>
+          <w:szCs w:val="28"/>
+        </w:rPr>
+      </w:pPr>
+    </w:p>
+    <w:p>
+      <w:pPr>
+        <w:jc w:val="both"/>
+        <w:rPr>
+          <w:b/>
+          <w:color w:val="000000" w:themeColor="text1"/>
+          <w:sz w:val="28"/>
+          <w:szCs w:val="28"/>
+        </w:rPr>
+      </w:pPr>
+    </w:p>
+    <w:p>
+      <w:pPr>
+        <w:jc w:val="both"/>
+        <w:rPr>
+          <w:b/>
+          <w:color w:val="000000" w:themeColor="text1"/>
+          <w:sz w:val="28"/>
+          <w:szCs w:val="28"/>
+        </w:rPr>
+      </w:pPr>
+    </w:p>
+    <w:p>
+      <w:pPr>
+        <w:jc w:val="both"/>
+        <w:rPr>
+          <w:b/>
+          <w:color w:val="000000" w:themeColor="text1"/>
+          <w:sz w:val="28"/>
+          <w:szCs w:val="28"/>
+        </w:rPr>
+      </w:pPr>
+    </w:p>
+    <w:p>
+      <w:pPr>
+        <w:jc w:val="both"/>
+        <w:rPr>
+          <w:b/>
+          <w:color w:val="000000" w:themeColor="text1"/>
+          <w:sz w:val="28"/>
+          <w:szCs w:val="28"/>
+        </w:rPr>
+      </w:pPr>
+    </w:p>
+    <w:p>
+      <w:pPr>
+        <w:jc w:val="both"/>
+        <w:rPr>
+          <w:b/>
+          <w:color w:val="000000" w:themeColor="text1"/>
+          <w:sz w:val="28"/>
+          <w:szCs w:val="28"/>
+        </w:rPr>
+      </w:pPr>
+    </w:p>
+    <w:p>
+      <w:pPr>
+        <w:jc w:val="both"/>
+        <w:rPr>
+          <w:b/>
+          <w:color w:val="000000" w:themeColor="text1"/>
+          <w:sz w:val="28"/>
+          <w:szCs w:val="28"/>
+        </w:rPr>
+      </w:pPr>
+    </w:p>
+    <w:p>
+      <w:pPr>
+        <w:jc w:val="both"/>
+        <w:rPr>
+          <w:b/>
+          <w:color w:val="000000" w:themeColor="text1"/>
+          <w:sz w:val="28"/>
+          <w:szCs w:val="28"/>
+        </w:rPr>
+      </w:pPr>
+    </w:p>
+    <w:p>
+      <w:pPr>
+        <w:jc w:val="both"/>
+        <w:rPr>
+          <w:b/>
+          <w:color w:val="000000" w:themeColor="text1"/>
+          <w:sz w:val="28"/>
+          <w:szCs w:val="28"/>
+        </w:rPr>
+      </w:pPr>
+    </w:p>
+    <w:p>
+      <w:pPr>
+        <w:pStyle w:val="Prrafodelista"/>
+        <w:numPr>
+          <w:ilvl w:val="0"/>
+          <w:numId w:val="14"/>
+        </w:numPr>
+        <w:jc w:val="both"/>
+        <w:rPr>
+          <w:b/>
+          <w:color w:val="000000" w:themeColor="text1"/>
+          <w:sz w:val="28"/>
+          <w:szCs w:val="28"/>
+        </w:rPr>
+      </w:pPr>
+      <w:r>
+        <w:rPr>
+          <w:b/>
+          <w:color w:val="000000" w:themeColor="text1"/>
+          <w:sz w:val="28"/>
+          <w:szCs w:val="28"/>
+        </w:rPr>
+        <w:lastRenderedPageBreak/>
+        <w:t xml:space="preserve">Interfaz de usuario del maestro de usuarios </w:t>
+      </w:r>
+    </w:p>
     <w:p>
       <w:pPr>
         <w:tabs>
           <w:tab w:val="left" w:pos="4986"/>
         </w:tabs>
       </w:pPr>
-      <w:r>
-        <w:tab/>
-      </w:r>
     </w:p>
     <w:p>
       <w:pPr>
@@ -473,8 +1193,6 @@
           <w:tab w:val="left" w:pos="4986"/>
         </w:tabs>
       </w:pPr>
-      <w:bookmarkStart w:id="0" w:name="_GoBack"/>
-      <w:bookmarkEnd w:id="0"/>
     </w:p>
     <w:p>
       <w:pPr>
@@ -583,30 +1301,10 @@
     </w:p>
     <w:p>
       <w:pPr>
-        <w:pStyle w:val="Prrafodelista"/>
-        <w:numPr>
-          <w:ilvl w:val="0"/>
-          <w:numId w:val="4"/>
-        </w:numPr>
         <w:tabs>
           <w:tab w:val="left" w:pos="4986"/>
         </w:tabs>
-        <w:rPr>
-          <w:b/>
-          <w:color w:val="000000" w:themeColor="text1"/>
-          <w:sz w:val="28"/>
-          <w:szCs w:val="28"/>
-        </w:rPr>
-      </w:pPr>
-      <w:r>
-        <w:rPr>
-          <w:b/>
-          <w:color w:val="000000" w:themeColor="text1"/>
-          <w:sz w:val="28"/>
-          <w:szCs w:val="28"/>
-        </w:rPr>
-        <w:t>La ruta (url) en la que se encuentra el repositorio en GitHub</w:t>
-      </w:r>
+      </w:pPr>
     </w:p>
     <w:p>
       <w:pPr>
@@ -620,15 +1318,98 @@
         <w:tabs>
           <w:tab w:val="left" w:pos="4986"/>
         </w:tabs>
-        <w:rPr>
-          <w:sz w:val="24"/>
-          <w:szCs w:val="24"/>
-        </w:rPr>
-      </w:pPr>
-      <w:r>
-        <w:t xml:space="preserve">             </w:t>
-      </w:r>
-      <w:hyperlink r:id="rId5" w:history="1">
+      </w:pPr>
+    </w:p>
+    <w:p>
+      <w:pPr>
+        <w:tabs>
+          <w:tab w:val="left" w:pos="4986"/>
+        </w:tabs>
+      </w:pPr>
+    </w:p>
+    <w:p>
+      <w:pPr>
+        <w:tabs>
+          <w:tab w:val="left" w:pos="4986"/>
+        </w:tabs>
+      </w:pPr>
+    </w:p>
+    <w:p>
+      <w:pPr>
+        <w:tabs>
+          <w:tab w:val="left" w:pos="4986"/>
+        </w:tabs>
+      </w:pPr>
+    </w:p>
+    <w:p>
+      <w:pPr>
+        <w:tabs>
+          <w:tab w:val="left" w:pos="4986"/>
+        </w:tabs>
+      </w:pPr>
+    </w:p>
+    <w:p>
+      <w:pPr>
+        <w:tabs>
+          <w:tab w:val="left" w:pos="4986"/>
+        </w:tabs>
+      </w:pPr>
+    </w:p>
+    <w:p>
+      <w:pPr>
+        <w:tabs>
+          <w:tab w:val="left" w:pos="4986"/>
+        </w:tabs>
+      </w:pPr>
+    </w:p>
+    <w:p>
+      <w:pPr>
+        <w:tabs>
+          <w:tab w:val="left" w:pos="4986"/>
+        </w:tabs>
+        <w:rPr>
+          <w:rStyle w:val="Hipervnculo"/>
+          <w:b/>
+          <w:color w:val="000000" w:themeColor="text1"/>
+          <w:sz w:val="28"/>
+          <w:szCs w:val="28"/>
+          <w:u w:val="none"/>
+        </w:rPr>
+      </w:pPr>
+      <w:r>
+        <w:rPr>
+          <w:b/>
+          <w:color w:val="000000" w:themeColor="text1"/>
+          <w:sz w:val="28"/>
+          <w:szCs w:val="28"/>
+        </w:rPr>
+        <w:lastRenderedPageBreak/>
+        <w:t>La ruta (</w:t>
+      </w:r>
+      <w:proofErr w:type="spellStart"/>
+      <w:r>
+        <w:rPr>
+          <w:b/>
+          <w:color w:val="000000" w:themeColor="text1"/>
+          <w:sz w:val="28"/>
+          <w:szCs w:val="28"/>
+        </w:rPr>
+        <w:t>url</w:t>
+      </w:r>
+      <w:proofErr w:type="spellEnd"/>
+      <w:r>
+        <w:rPr>
+          <w:b/>
+          <w:color w:val="000000" w:themeColor="text1"/>
+          <w:sz w:val="28"/>
+          <w:szCs w:val="28"/>
+        </w:rPr>
+        <w:t>) en la que se encuentra el repositorio en GitHub</w:t>
+      </w:r>
+      <w:r>
+        <w:t xml:space="preserve"> </w:t>
+      </w:r>
+      <w:hyperlink r:id="rId7" w:history="1">
         <w:r>
           <w:rPr>
             <w:rStyle w:val="Hipervnculo"/>
@@ -645,19 +1426,13 @@
           <w:tab w:val="left" w:pos="4986"/>
         </w:tabs>
         <w:rPr>
-          <w:color w:val="FF0000"/>
-          <w:sz w:val="28"/>
-          <w:szCs w:val="28"/>
-        </w:rPr>
-      </w:pPr>
-    </w:p>
-    <w:p>
-      <w:pPr>
-        <w:pStyle w:val="Prrafodelista"/>
-        <w:numPr>
-          <w:ilvl w:val="0"/>
-          <w:numId w:val="4"/>
-        </w:numPr>
+          <w:sz w:val="24"/>
+          <w:szCs w:val="24"/>
+        </w:rPr>
+      </w:pPr>
+    </w:p>
+    <w:p>
+      <w:pPr>
         <w:tabs>
           <w:tab w:val="left" w:pos="4986"/>
         </w:tabs>
@@ -668,6 +1443,7 @@
           <w:szCs w:val="28"/>
         </w:rPr>
       </w:pPr>
+      <w:proofErr w:type="spellStart"/>
       <w:r>
         <w:rPr>
           <w:b/>
@@ -684,7 +1460,27 @@
           <w:sz w:val="28"/>
           <w:szCs w:val="28"/>
         </w:rPr>
-        <w:t>l de T</w:t>
+        <w:t>l</w:t>
+      </w:r>
+      <w:proofErr w:type="spellEnd"/>
+      <w:r>
+        <w:rPr>
+          <w:b/>
+          <w:color w:val="000000" w:themeColor="text1"/>
+          <w:sz w:val="28"/>
+          <w:szCs w:val="28"/>
+        </w:rPr>
+        <w:t xml:space="preserve"> de </w:t>
+      </w:r>
+      <w:proofErr w:type="spellStart"/>
+      <w:r>
+        <w:rPr>
+          <w:b/>
+          <w:color w:val="000000" w:themeColor="text1"/>
+          <w:sz w:val="28"/>
+          <w:szCs w:val="28"/>
+        </w:rPr>
+        <w:t>T</w:t>
       </w:r>
       <w:r>
         <w:rPr>
@@ -695,6 +1491,7 @@
         </w:rPr>
         <w:t>rello</w:t>
       </w:r>
+      <w:proofErr w:type="spellEnd"/>
     </w:p>
     <w:p>
       <w:pPr>
@@ -703,19 +1500,9 @@
         </w:tabs>
       </w:pPr>
       <w:r>
-        <w:t xml:space="preserve">            </w:t>
-      </w:r>
-    </w:p>
-    <w:p>
-      <w:pPr>
-        <w:tabs>
-          <w:tab w:val="left" w:pos="4986"/>
-        </w:tabs>
-      </w:pPr>
-      <w:r>
-        <w:t xml:space="preserve">             </w:t>
-      </w:r>
-      <w:hyperlink r:id="rId6" w:history="1">
+        <w:t xml:space="preserve"> </w:t>
+      </w:r>
+      <w:hyperlink r:id="rId8" w:history="1">
         <w:r>
           <w:rPr>
             <w:rStyle w:val="Hipervnculo"/>
@@ -955,6 +1742,208 @@
     </w:lvl>
   </w:abstractNum>
   <w:abstractNum w:abstractNumId="2" w15:restartNumberingAfterBreak="0">
+    <w:nsid w:val="15F76139"/>
+    <w:multiLevelType w:val="hybridMultilevel"/>
+    <w:tmpl w:val="CD223A9C"/>
+    <w:lvl w:ilvl="0" w:tplc="240A0001">
+      <w:start w:val="1"/>
+      <w:numFmt w:val="bullet"/>
+      <w:lvlText w:val=""/>
+      <w:lvlJc w:val="left"/>
+      <w:pPr>
+        <w:ind w:left="720" w:hanging="360"/>
+      </w:pPr>
+      <w:rPr>
+        <w:rFonts w:ascii="Symbol" w:hAnsi="Symbol" w:hint="default"/>
+      </w:rPr>
+    </w:lvl>
+    <w:lvl w:ilvl="1" w:tplc="240A0003" w:tentative="1">
+      <w:start w:val="1"/>
+      <w:numFmt w:val="bullet"/>
+      <w:lvlText w:val="o"/>
+      <w:lvlJc w:val="left"/>
+      <w:pPr>
+        <w:ind w:left="1440" w:hanging="360"/>
+      </w:pPr>
+      <w:rPr>
+        <w:rFonts w:ascii="Courier New" w:hAnsi="Courier New" w:cs="Courier New" w:hint="default"/>
+      </w:rPr>
+    </w:lvl>
+    <w:lvl w:ilvl="2" w:tplc="240A0005" w:tentative="1">
+      <w:start w:val="1"/>
+      <w:numFmt w:val="bullet"/>
+      <w:lvlText w:val=""/>
+      <w:lvlJc w:val="left"/>
+      <w:pPr>
+        <w:ind w:left="2160" w:hanging="360"/>
+      </w:pPr>
+      <w:rPr>
+        <w:rFonts w:ascii="Wingdings" w:hAnsi="Wingdings" w:hint="default"/>
+      </w:rPr>
+    </w:lvl>
+    <w:lvl w:ilvl="3" w:tplc="240A0001" w:tentative="1">
+      <w:start w:val="1"/>
+      <w:numFmt w:val="bullet"/>
+      <w:lvlText w:val=""/>
+      <w:lvlJc w:val="left"/>
+      <w:pPr>
+        <w:ind w:left="2880" w:hanging="360"/>
+      </w:pPr>
+      <w:rPr>
+        <w:rFonts w:ascii="Symbol" w:hAnsi="Symbol" w:hint="default"/>
+      </w:rPr>
+    </w:lvl>
+    <w:lvl w:ilvl="4" w:tplc="240A0003" w:tentative="1">
+      <w:start w:val="1"/>
+      <w:numFmt w:val="bullet"/>
+      <w:lvlText w:val="o"/>
+      <w:lvlJc w:val="left"/>
+      <w:pPr>
+        <w:ind w:left="3600" w:hanging="360"/>
+      </w:pPr>
+      <w:rPr>
+        <w:rFonts w:ascii="Courier New" w:hAnsi="Courier New" w:cs="Courier New" w:hint="default"/>
+      </w:rPr>
+    </w:lvl>
+    <w:lvl w:ilvl="5" w:tplc="240A0005" w:tentative="1">
+      <w:start w:val="1"/>
+      <w:numFmt w:val="bullet"/>
+      <w:lvlText w:val=""/>
+      <w:lvlJc w:val="left"/>
+      <w:pPr>
+        <w:ind w:left="4320" w:hanging="360"/>
+      </w:pPr>
+      <w:rPr>
+        <w:rFonts w:ascii="Wingdings" w:hAnsi="Wingdings" w:hint="default"/>
+      </w:rPr>
+    </w:lvl>
+    <w:lvl w:ilvl="6" w:tplc="240A0001" w:tentative="1">
+      <w:start w:val="1"/>
+      <w:numFmt w:val="bullet"/>
+      <w:lvlText w:val=""/>
+      <w:lvlJc w:val="left"/>
+      <w:pPr>
+        <w:ind w:left="5040" w:hanging="360"/>
+      </w:pPr>
+      <w:rPr>
+        <w:rFonts w:ascii="Symbol" w:hAnsi="Symbol" w:hint="default"/>
+      </w:rPr>
+    </w:lvl>
+    <w:lvl w:ilvl="7" w:tplc="240A0003" w:tentative="1">
+      <w:start w:val="1"/>
+      <w:numFmt w:val="bullet"/>
+      <w:lvlText w:val="o"/>
+      <w:lvlJc w:val="left"/>
+      <w:pPr>
+        <w:ind w:left="5760" w:hanging="360"/>
+      </w:pPr>
+      <w:rPr>
+        <w:rFonts w:ascii="Courier New" w:hAnsi="Courier New" w:cs="Courier New" w:hint="default"/>
+      </w:rPr>
+    </w:lvl>
+    <w:lvl w:ilvl="8" w:tplc="240A0005" w:tentative="1">
+      <w:start w:val="1"/>
+      <w:numFmt w:val="bullet"/>
+      <w:lvlText w:val=""/>
+      <w:lvlJc w:val="left"/>
+      <w:pPr>
+        <w:ind w:left="6480" w:hanging="360"/>
+      </w:pPr>
+      <w:rPr>
+        <w:rFonts w:ascii="Wingdings" w:hAnsi="Wingdings" w:hint="default"/>
+      </w:rPr>
+    </w:lvl>
+  </w:abstractNum>
+  <w:abstractNum w:abstractNumId="3" w15:restartNumberingAfterBreak="0">
+    <w:nsid w:val="166F4ECB"/>
+    <w:multiLevelType w:val="hybridMultilevel"/>
+    <w:tmpl w:val="9D484754"/>
+    <w:lvl w:ilvl="0" w:tplc="8E5A77CE">
+      <w:start w:val="1"/>
+      <w:numFmt w:val="decimal"/>
+      <w:lvlText w:val="%1"/>
+      <w:lvlJc w:val="left"/>
+      <w:pPr>
+        <w:ind w:left="720" w:hanging="360"/>
+      </w:pPr>
+      <w:rPr>
+        <w:rFonts w:hint="default"/>
+      </w:rPr>
+    </w:lvl>
+    <w:lvl w:ilvl="1" w:tplc="240A0019" w:tentative="1">
+      <w:start w:val="1"/>
+      <w:numFmt w:val="lowerLetter"/>
+      <w:lvlText w:val="%2."/>
+      <w:lvlJc w:val="left"/>
+      <w:pPr>
+        <w:ind w:left="1440" w:hanging="360"/>
+      </w:pPr>
+    </w:lvl>
+    <w:lvl w:ilvl="2" w:tplc="240A001B" w:tentative="1">
+      <w:start w:val="1"/>
+      <w:numFmt w:val="lowerRoman"/>
+      <w:lvlText w:val="%3."/>
+      <w:lvlJc w:val="right"/>
+      <w:pPr>
+        <w:ind w:left="2160" w:hanging="180"/>
+      </w:pPr>
+    </w:lvl>
+    <w:lvl w:ilvl="3" w:tplc="240A000F" w:tentative="1">
+      <w:start w:val="1"/>
+      <w:numFmt w:val="decimal"/>
+      <w:lvlText w:val="%4."/>
+      <w:lvlJc w:val="left"/>
+      <w:pPr>
+        <w:ind w:left="2880" w:hanging="360"/>
+      </w:pPr>
+    </w:lvl>
+    <w:lvl w:ilvl="4" w:tplc="240A0019" w:tentative="1">
+      <w:start w:val="1"/>
+      <w:numFmt w:val="lowerLetter"/>
+      <w:lvlText w:val="%5."/>
+      <w:lvlJc w:val="left"/>
+      <w:pPr>
+        <w:ind w:left="3600" w:hanging="360"/>
+      </w:pPr>
+    </w:lvl>
+    <w:lvl w:ilvl="5" w:tplc="240A001B" w:tentative="1">
+      <w:start w:val="1"/>
+      <w:numFmt w:val="lowerRoman"/>
+      <w:lvlText w:val="%6."/>
+      <w:lvlJc w:val="right"/>
+      <w:pPr>
+        <w:ind w:left="4320" w:hanging="180"/>
+      </w:pPr>
+    </w:lvl>
+    <w:lvl w:ilvl="6" w:tplc="240A000F" w:tentative="1">
+      <w:start w:val="1"/>
+      <w:numFmt w:val="decimal"/>
+      <w:lvlText w:val="%7."/>
+      <w:lvlJc w:val="left"/>
+      <w:pPr>
+        <w:ind w:left="5040" w:hanging="360"/>
+      </w:pPr>
+    </w:lvl>
+    <w:lvl w:ilvl="7" w:tplc="240A0019" w:tentative="1">
+      <w:start w:val="1"/>
+      <w:numFmt w:val="lowerLetter"/>
+      <w:lvlText w:val="%8."/>
+      <w:lvlJc w:val="left"/>
+      <w:pPr>
+        <w:ind w:left="5760" w:hanging="360"/>
+      </w:pPr>
+    </w:lvl>
+    <w:lvl w:ilvl="8" w:tplc="240A001B" w:tentative="1">
+      <w:start w:val="1"/>
+      <w:numFmt w:val="lowerRoman"/>
+      <w:lvlText w:val="%9."/>
+      <w:lvlJc w:val="right"/>
+      <w:pPr>
+        <w:ind w:left="6480" w:hanging="180"/>
+      </w:pPr>
+    </w:lvl>
+  </w:abstractNum>
+  <w:abstractNum w:abstractNumId="4" w15:restartNumberingAfterBreak="0">
     <w:nsid w:val="204B247F"/>
     <w:multiLevelType w:val="hybridMultilevel"/>
     <w:tmpl w:val="907ED7BE"/>
@@ -1067,7 +2056,120 @@
       </w:rPr>
     </w:lvl>
   </w:abstractNum>
-  <w:abstractNum w:abstractNumId="3" w15:restartNumberingAfterBreak="0">
+  <w:abstractNum w:abstractNumId="5" w15:restartNumberingAfterBreak="0">
+    <w:nsid w:val="20505600"/>
+    <w:multiLevelType w:val="hybridMultilevel"/>
+    <w:tmpl w:val="120A8BA4"/>
+    <w:lvl w:ilvl="0" w:tplc="240A0001">
+      <w:start w:val="1"/>
+      <w:numFmt w:val="bullet"/>
+      <w:lvlText w:val=""/>
+      <w:lvlJc w:val="left"/>
+      <w:pPr>
+        <w:ind w:left="720" w:hanging="360"/>
+      </w:pPr>
+      <w:rPr>
+        <w:rFonts w:ascii="Symbol" w:hAnsi="Symbol" w:hint="default"/>
+      </w:rPr>
+    </w:lvl>
+    <w:lvl w:ilvl="1" w:tplc="240A0003" w:tentative="1">
+      <w:start w:val="1"/>
+      <w:numFmt w:val="bullet"/>
+      <w:lvlText w:val="o"/>
+      <w:lvlJc w:val="left"/>
+      <w:pPr>
+        <w:ind w:left="1440" w:hanging="360"/>
+      </w:pPr>
+      <w:rPr>
+        <w:rFonts w:ascii="Courier New" w:hAnsi="Courier New" w:cs="Courier New" w:hint="default"/>
+      </w:rPr>
+    </w:lvl>
+    <w:lvl w:ilvl="2" w:tplc="240A0005" w:tentative="1">
+      <w:start w:val="1"/>
+      <w:numFmt w:val="bullet"/>
+      <w:lvlText w:val=""/>
+      <w:lvlJc w:val="left"/>
+      <w:pPr>
+        <w:ind w:left="2160" w:hanging="360"/>
+      </w:pPr>
+      <w:rPr>
+        <w:rFonts w:ascii="Wingdings" w:hAnsi="Wingdings" w:hint="default"/>
+      </w:rPr>
+    </w:lvl>
+    <w:lvl w:ilvl="3" w:tplc="240A0001" w:tentative="1">
+      <w:start w:val="1"/>
+      <w:numFmt w:val="bullet"/>
+      <w:lvlText w:val=""/>
+      <w:lvlJc w:val="left"/>
+      <w:pPr>
+        <w:ind w:left="2880" w:hanging="360"/>
+      </w:pPr>
+      <w:rPr>
+        <w:rFonts w:ascii="Symbol" w:hAnsi="Symbol" w:hint="default"/>
+      </w:rPr>
+    </w:lvl>
+    <w:lvl w:ilvl="4" w:tplc="240A0003" w:tentative="1">
+      <w:start w:val="1"/>
+      <w:numFmt w:val="bullet"/>
+      <w:lvlText w:val="o"/>
+      <w:lvlJc w:val="left"/>
+      <w:pPr>
+        <w:ind w:left="3600" w:hanging="360"/>
+      </w:pPr>
+      <w:rPr>
+        <w:rFonts w:ascii="Courier New" w:hAnsi="Courier New" w:cs="Courier New" w:hint="default"/>
+      </w:rPr>
+    </w:lvl>
+    <w:lvl w:ilvl="5" w:tplc="240A0005" w:tentative="1">
+      <w:start w:val="1"/>
+      <w:numFmt w:val="bullet"/>
+      <w:lvlText w:val=""/>
+      <w:lvlJc w:val="left"/>
+      <w:pPr>
+        <w:ind w:left="4320" w:hanging="360"/>
+      </w:pPr>
+      <w:rPr>
+        <w:rFonts w:ascii="Wingdings" w:hAnsi="Wingdings" w:hint="default"/>
+      </w:rPr>
+    </w:lvl>
+    <w:lvl w:ilvl="6" w:tplc="240A0001" w:tentative="1">
+      <w:start w:val="1"/>
+      <w:numFmt w:val="bullet"/>
+      <w:lvlText w:val=""/>
+      <w:lvlJc w:val="left"/>
+      <w:pPr>
+        <w:ind w:left="5040" w:hanging="360"/>
+      </w:pPr>
+      <w:rPr>
+        <w:rFonts w:ascii="Symbol" w:hAnsi="Symbol" w:hint="default"/>
+      </w:rPr>
+    </w:lvl>
+    <w:lvl w:ilvl="7" w:tplc="240A0003" w:tentative="1">
+      <w:start w:val="1"/>
+      <w:numFmt w:val="bullet"/>
+      <w:lvlText w:val="o"/>
+      <w:lvlJc w:val="left"/>
+      <w:pPr>
+        <w:ind w:left="5760" w:hanging="360"/>
+      </w:pPr>
+      <w:rPr>
+        <w:rFonts w:ascii="Courier New" w:hAnsi="Courier New" w:cs="Courier New" w:hint="default"/>
+      </w:rPr>
+    </w:lvl>
+    <w:lvl w:ilvl="8" w:tplc="240A0005" w:tentative="1">
+      <w:start w:val="1"/>
+      <w:numFmt w:val="bullet"/>
+      <w:lvlText w:val=""/>
+      <w:lvlJc w:val="left"/>
+      <w:pPr>
+        <w:ind w:left="6480" w:hanging="360"/>
+      </w:pPr>
+      <w:rPr>
+        <w:rFonts w:ascii="Wingdings" w:hAnsi="Wingdings" w:hint="default"/>
+      </w:rPr>
+    </w:lvl>
+  </w:abstractNum>
+  <w:abstractNum w:abstractNumId="6" w15:restartNumberingAfterBreak="0">
     <w:nsid w:val="285F7F8B"/>
     <w:multiLevelType w:val="hybridMultilevel"/>
     <w:tmpl w:val="8662F3E6"/>
@@ -1156,7 +2258,271 @@
       </w:pPr>
     </w:lvl>
   </w:abstractNum>
-  <w:abstractNum w:abstractNumId="4" w15:restartNumberingAfterBreak="0">
+  <w:abstractNum w:abstractNumId="7" w15:restartNumberingAfterBreak="0">
+    <w:nsid w:val="3B30562B"/>
+    <w:multiLevelType w:val="hybridMultilevel"/>
+    <w:tmpl w:val="D46CCAD2"/>
+    <w:lvl w:ilvl="0" w:tplc="240A000F">
+      <w:start w:val="1"/>
+      <w:numFmt w:val="decimal"/>
+      <w:lvlText w:val="%1."/>
+      <w:lvlJc w:val="left"/>
+      <w:pPr>
+        <w:ind w:left="1080" w:hanging="360"/>
+      </w:pPr>
+    </w:lvl>
+    <w:lvl w:ilvl="1" w:tplc="240A0019" w:tentative="1">
+      <w:start w:val="1"/>
+      <w:numFmt w:val="lowerLetter"/>
+      <w:lvlText w:val="%2."/>
+      <w:lvlJc w:val="left"/>
+      <w:pPr>
+        <w:ind w:left="1800" w:hanging="360"/>
+      </w:pPr>
+    </w:lvl>
+    <w:lvl w:ilvl="2" w:tplc="240A001B" w:tentative="1">
+      <w:start w:val="1"/>
+      <w:numFmt w:val="lowerRoman"/>
+      <w:lvlText w:val="%3."/>
+      <w:lvlJc w:val="right"/>
+      <w:pPr>
+        <w:ind w:left="2520" w:hanging="180"/>
+      </w:pPr>
+    </w:lvl>
+    <w:lvl w:ilvl="3" w:tplc="240A000F" w:tentative="1">
+      <w:start w:val="1"/>
+      <w:numFmt w:val="decimal"/>
+      <w:lvlText w:val="%4."/>
+      <w:lvlJc w:val="left"/>
+      <w:pPr>
+        <w:ind w:left="3240" w:hanging="360"/>
+      </w:pPr>
+    </w:lvl>
+    <w:lvl w:ilvl="4" w:tplc="240A0019" w:tentative="1">
+      <w:start w:val="1"/>
+      <w:numFmt w:val="lowerLetter"/>
+      <w:lvlText w:val="%5."/>
+      <w:lvlJc w:val="left"/>
+      <w:pPr>
+        <w:ind w:left="3960" w:hanging="360"/>
+      </w:pPr>
+    </w:lvl>
+    <w:lvl w:ilvl="5" w:tplc="240A001B" w:tentative="1">
+      <w:start w:val="1"/>
+      <w:numFmt w:val="lowerRoman"/>
+      <w:lvlText w:val="%6."/>
+      <w:lvlJc w:val="right"/>
+      <w:pPr>
+        <w:ind w:left="4680" w:hanging="180"/>
+      </w:pPr>
+    </w:lvl>
+    <w:lvl w:ilvl="6" w:tplc="240A000F" w:tentative="1">
+      <w:start w:val="1"/>
+      <w:numFmt w:val="decimal"/>
+      <w:lvlText w:val="%7."/>
+      <w:lvlJc w:val="left"/>
+      <w:pPr>
+        <w:ind w:left="5400" w:hanging="360"/>
+      </w:pPr>
+    </w:lvl>
+    <w:lvl w:ilvl="7" w:tplc="240A0019" w:tentative="1">
+      <w:start w:val="1"/>
+      <w:numFmt w:val="lowerLetter"/>
+      <w:lvlText w:val="%8."/>
+      <w:lvlJc w:val="left"/>
+      <w:pPr>
+        <w:ind w:left="6120" w:hanging="360"/>
+      </w:pPr>
+    </w:lvl>
+    <w:lvl w:ilvl="8" w:tplc="240A001B" w:tentative="1">
+      <w:start w:val="1"/>
+      <w:numFmt w:val="lowerRoman"/>
+      <w:lvlText w:val="%9."/>
+      <w:lvlJc w:val="right"/>
+      <w:pPr>
+        <w:ind w:left="6840" w:hanging="180"/>
+      </w:pPr>
+    </w:lvl>
+  </w:abstractNum>
+  <w:abstractNum w:abstractNumId="8" w15:restartNumberingAfterBreak="0">
+    <w:nsid w:val="3D577392"/>
+    <w:multiLevelType w:val="hybridMultilevel"/>
+    <w:tmpl w:val="60344130"/>
+    <w:lvl w:ilvl="0" w:tplc="388E235A">
+      <w:start w:val="1"/>
+      <w:numFmt w:val="decimal"/>
+      <w:lvlText w:val="%1."/>
+      <w:lvlJc w:val="left"/>
+      <w:pPr>
+        <w:ind w:left="644" w:hanging="360"/>
+      </w:pPr>
+      <w:rPr>
+        <w:b/>
+      </w:rPr>
+    </w:lvl>
+    <w:lvl w:ilvl="1" w:tplc="240A0019" w:tentative="1">
+      <w:start w:val="1"/>
+      <w:numFmt w:val="lowerLetter"/>
+      <w:lvlText w:val="%2."/>
+      <w:lvlJc w:val="left"/>
+      <w:pPr>
+        <w:ind w:left="1364" w:hanging="360"/>
+      </w:pPr>
+    </w:lvl>
+    <w:lvl w:ilvl="2" w:tplc="240A001B" w:tentative="1">
+      <w:start w:val="1"/>
+      <w:numFmt w:val="lowerRoman"/>
+      <w:lvlText w:val="%3."/>
+      <w:lvlJc w:val="right"/>
+      <w:pPr>
+        <w:ind w:left="2084" w:hanging="180"/>
+      </w:pPr>
+    </w:lvl>
+    <w:lvl w:ilvl="3" w:tplc="240A000F" w:tentative="1">
+      <w:start w:val="1"/>
+      <w:numFmt w:val="decimal"/>
+      <w:lvlText w:val="%4."/>
+      <w:lvlJc w:val="left"/>
+      <w:pPr>
+        <w:ind w:left="2804" w:hanging="360"/>
+      </w:pPr>
+    </w:lvl>
+    <w:lvl w:ilvl="4" w:tplc="240A0019" w:tentative="1">
+      <w:start w:val="1"/>
+      <w:numFmt w:val="lowerLetter"/>
+      <w:lvlText w:val="%5."/>
+      <w:lvlJc w:val="left"/>
+      <w:pPr>
+        <w:ind w:left="3524" w:hanging="360"/>
+      </w:pPr>
+    </w:lvl>
+    <w:lvl w:ilvl="5" w:tplc="240A001B" w:tentative="1">
+      <w:start w:val="1"/>
+      <w:numFmt w:val="lowerRoman"/>
+      <w:lvlText w:val="%6."/>
+      <w:lvlJc w:val="right"/>
+      <w:pPr>
+        <w:ind w:left="4244" w:hanging="180"/>
+      </w:pPr>
+    </w:lvl>
+    <w:lvl w:ilvl="6" w:tplc="240A000F" w:tentative="1">
+      <w:start w:val="1"/>
+      <w:numFmt w:val="decimal"/>
+      <w:lvlText w:val="%7."/>
+      <w:lvlJc w:val="left"/>
+      <w:pPr>
+        <w:ind w:left="4964" w:hanging="360"/>
+      </w:pPr>
+    </w:lvl>
+    <w:lvl w:ilvl="7" w:tplc="240A0019" w:tentative="1">
+      <w:start w:val="1"/>
+      <w:numFmt w:val="lowerLetter"/>
+      <w:lvlText w:val="%8."/>
+      <w:lvlJc w:val="left"/>
+      <w:pPr>
+        <w:ind w:left="5684" w:hanging="360"/>
+      </w:pPr>
+    </w:lvl>
+    <w:lvl w:ilvl="8" w:tplc="240A001B" w:tentative="1">
+      <w:start w:val="1"/>
+      <w:numFmt w:val="lowerRoman"/>
+      <w:lvlText w:val="%9."/>
+      <w:lvlJc w:val="right"/>
+      <w:pPr>
+        <w:ind w:left="6404" w:hanging="180"/>
+      </w:pPr>
+    </w:lvl>
+  </w:abstractNum>
+  <w:abstractNum w:abstractNumId="9" w15:restartNumberingAfterBreak="0">
+    <w:nsid w:val="3F822400"/>
+    <w:multiLevelType w:val="hybridMultilevel"/>
+    <w:tmpl w:val="851AC284"/>
+    <w:lvl w:ilvl="0" w:tplc="240A000F">
+      <w:start w:val="1"/>
+      <w:numFmt w:val="decimal"/>
+      <w:lvlText w:val="%1."/>
+      <w:lvlJc w:val="left"/>
+      <w:pPr>
+        <w:ind w:left="720" w:hanging="360"/>
+      </w:pPr>
+      <w:rPr>
+        <w:rFonts w:hint="default"/>
+      </w:rPr>
+    </w:lvl>
+    <w:lvl w:ilvl="1" w:tplc="240A0019" w:tentative="1">
+      <w:start w:val="1"/>
+      <w:numFmt w:val="lowerLetter"/>
+      <w:lvlText w:val="%2."/>
+      <w:lvlJc w:val="left"/>
+      <w:pPr>
+        <w:ind w:left="1440" w:hanging="360"/>
+      </w:pPr>
+    </w:lvl>
+    <w:lvl w:ilvl="2" w:tplc="240A001B" w:tentative="1">
+      <w:start w:val="1"/>
+      <w:numFmt w:val="lowerRoman"/>
+      <w:lvlText w:val="%3."/>
+      <w:lvlJc w:val="right"/>
+      <w:pPr>
+        <w:ind w:left="2160" w:hanging="180"/>
+      </w:pPr>
+    </w:lvl>
+    <w:lvl w:ilvl="3" w:tplc="240A000F" w:tentative="1">
+      <w:start w:val="1"/>
+      <w:numFmt w:val="decimal"/>
+      <w:lvlText w:val="%4."/>
+      <w:lvlJc w:val="left"/>
+      <w:pPr>
+        <w:ind w:left="2880" w:hanging="360"/>
+      </w:pPr>
+    </w:lvl>
+    <w:lvl w:ilvl="4" w:tplc="240A0019" w:tentative="1">
+      <w:start w:val="1"/>
+      <w:numFmt w:val="lowerLetter"/>
+      <w:lvlText w:val="%5."/>
+      <w:lvlJc w:val="left"/>
+      <w:pPr>
+        <w:ind w:left="3600" w:hanging="360"/>
+      </w:pPr>
+    </w:lvl>
+    <w:lvl w:ilvl="5" w:tplc="240A001B" w:tentative="1">
+      <w:start w:val="1"/>
+      <w:numFmt w:val="lowerRoman"/>
+      <w:lvlText w:val="%6."/>
+      <w:lvlJc w:val="right"/>
+      <w:pPr>
+        <w:ind w:left="4320" w:hanging="180"/>
+      </w:pPr>
+    </w:lvl>
+    <w:lvl w:ilvl="6" w:tplc="240A000F" w:tentative="1">
+      <w:start w:val="1"/>
+      <w:numFmt w:val="decimal"/>
+      <w:lvlText w:val="%7."/>
+      <w:lvlJc w:val="left"/>
+      <w:pPr>
+        <w:ind w:left="5040" w:hanging="360"/>
+      </w:pPr>
+    </w:lvl>
+    <w:lvl w:ilvl="7" w:tplc="240A0019" w:tentative="1">
+      <w:start w:val="1"/>
+      <w:numFmt w:val="lowerLetter"/>
+      <w:lvlText w:val="%8."/>
+      <w:lvlJc w:val="left"/>
+      <w:pPr>
+        <w:ind w:left="5760" w:hanging="360"/>
+      </w:pPr>
+    </w:lvl>
+    <w:lvl w:ilvl="8" w:tplc="240A001B" w:tentative="1">
+      <w:start w:val="1"/>
+      <w:numFmt w:val="lowerRoman"/>
+      <w:lvlText w:val="%9."/>
+      <w:lvlJc w:val="right"/>
+      <w:pPr>
+        <w:ind w:left="6480" w:hanging="180"/>
+      </w:pPr>
+    </w:lvl>
+  </w:abstractNum>
+  <w:abstractNum w:abstractNumId="10" w15:restartNumberingAfterBreak="0">
     <w:nsid w:val="51211AB8"/>
     <w:multiLevelType w:val="hybridMultilevel"/>
     <w:tmpl w:val="8E060C82"/>
@@ -1269,7 +2635,7 @@
       </w:rPr>
     </w:lvl>
   </w:abstractNum>
-  <w:abstractNum w:abstractNumId="5" w15:restartNumberingAfterBreak="0">
+  <w:abstractNum w:abstractNumId="11" w15:restartNumberingAfterBreak="0">
     <w:nsid w:val="602D6E55"/>
     <w:multiLevelType w:val="hybridMultilevel"/>
     <w:tmpl w:val="772E9DF6"/>
@@ -1358,7 +2724,7 @@
       </w:pPr>
     </w:lvl>
   </w:abstractNum>
-  <w:abstractNum w:abstractNumId="6" w15:restartNumberingAfterBreak="0">
+  <w:abstractNum w:abstractNumId="12" w15:restartNumberingAfterBreak="0">
     <w:nsid w:val="71BD3286"/>
     <w:multiLevelType w:val="hybridMultilevel"/>
     <w:tmpl w:val="10B2E252"/>
@@ -1447,6 +2813,95 @@
       <w:lvlJc w:val="right"/>
       <w:pPr>
         <w:ind w:left="6540" w:hanging="180"/>
+      </w:pPr>
+    </w:lvl>
+  </w:abstractNum>
+  <w:abstractNum w:abstractNumId="13" w15:restartNumberingAfterBreak="0">
+    <w:nsid w:val="7E5D0D0E"/>
+    <w:multiLevelType w:val="hybridMultilevel"/>
+    <w:tmpl w:val="23E20D2A"/>
+    <w:lvl w:ilvl="0" w:tplc="240A000F">
+      <w:start w:val="1"/>
+      <w:numFmt w:val="decimal"/>
+      <w:lvlText w:val="%1."/>
+      <w:lvlJc w:val="left"/>
+      <w:pPr>
+        <w:ind w:left="720" w:hanging="360"/>
+      </w:pPr>
+      <w:rPr>
+        <w:rFonts w:hint="default"/>
+      </w:rPr>
+    </w:lvl>
+    <w:lvl w:ilvl="1" w:tplc="240A0019" w:tentative="1">
+      <w:start w:val="1"/>
+      <w:numFmt w:val="lowerLetter"/>
+      <w:lvlText w:val="%2."/>
+      <w:lvlJc w:val="left"/>
+      <w:pPr>
+        <w:ind w:left="1440" w:hanging="360"/>
+      </w:pPr>
+    </w:lvl>
+    <w:lvl w:ilvl="2" w:tplc="240A001B" w:tentative="1">
+      <w:start w:val="1"/>
+      <w:numFmt w:val="lowerRoman"/>
+      <w:lvlText w:val="%3."/>
+      <w:lvlJc w:val="right"/>
+      <w:pPr>
+        <w:ind w:left="2160" w:hanging="180"/>
+      </w:pPr>
+    </w:lvl>
+    <w:lvl w:ilvl="3" w:tplc="240A000F" w:tentative="1">
+      <w:start w:val="1"/>
+      <w:numFmt w:val="decimal"/>
+      <w:lvlText w:val="%4."/>
+      <w:lvlJc w:val="left"/>
+      <w:pPr>
+        <w:ind w:left="2880" w:hanging="360"/>
+      </w:pPr>
+    </w:lvl>
+    <w:lvl w:ilvl="4" w:tplc="240A0019" w:tentative="1">
+      <w:start w:val="1"/>
+      <w:numFmt w:val="lowerLetter"/>
+      <w:lvlText w:val="%5."/>
+      <w:lvlJc w:val="left"/>
+      <w:pPr>
+        <w:ind w:left="3600" w:hanging="360"/>
+      </w:pPr>
+    </w:lvl>
+    <w:lvl w:ilvl="5" w:tplc="240A001B" w:tentative="1">
+      <w:start w:val="1"/>
+      <w:numFmt w:val="lowerRoman"/>
+      <w:lvlText w:val="%6."/>
+      <w:lvlJc w:val="right"/>
+      <w:pPr>
+        <w:ind w:left="4320" w:hanging="180"/>
+      </w:pPr>
+    </w:lvl>
+    <w:lvl w:ilvl="6" w:tplc="240A000F" w:tentative="1">
+      <w:start w:val="1"/>
+      <w:numFmt w:val="decimal"/>
+      <w:lvlText w:val="%7."/>
+      <w:lvlJc w:val="left"/>
+      <w:pPr>
+        <w:ind w:left="5040" w:hanging="360"/>
+      </w:pPr>
+    </w:lvl>
+    <w:lvl w:ilvl="7" w:tplc="240A0019" w:tentative="1">
+      <w:start w:val="1"/>
+      <w:numFmt w:val="lowerLetter"/>
+      <w:lvlText w:val="%8."/>
+      <w:lvlJc w:val="left"/>
+      <w:pPr>
+        <w:ind w:left="5760" w:hanging="360"/>
+      </w:pPr>
+    </w:lvl>
+    <w:lvl w:ilvl="8" w:tplc="240A001B" w:tentative="1">
+      <w:start w:val="1"/>
+      <w:numFmt w:val="lowerRoman"/>
+      <w:lvlText w:val="%9."/>
+      <w:lvlJc w:val="right"/>
+      <w:pPr>
+        <w:ind w:left="6480" w:hanging="180"/>
       </w:pPr>
     </w:lvl>
   </w:abstractNum>
@@ -1454,22 +2909,43 @@
     <w:abstractNumId w:val="1"/>
   </w:num>
   <w:num w:numId="2">
-    <w:abstractNumId w:val="2"/>
+    <w:abstractNumId w:val="4"/>
   </w:num>
   <w:num w:numId="3">
-    <w:abstractNumId w:val="5"/>
+    <w:abstractNumId w:val="11"/>
   </w:num>
   <w:num w:numId="4">
     <w:abstractNumId w:val="0"/>
   </w:num>
   <w:num w:numId="5">
-    <w:abstractNumId w:val="4"/>
+    <w:abstractNumId w:val="10"/>
   </w:num>
   <w:num w:numId="6">
+    <w:abstractNumId w:val="12"/>
+  </w:num>
+  <w:num w:numId="7">
     <w:abstractNumId w:val="6"/>
   </w:num>
-  <w:num w:numId="7">
+  <w:num w:numId="8">
+    <w:abstractNumId w:val="2"/>
+  </w:num>
+  <w:num w:numId="9">
     <w:abstractNumId w:val="3"/>
+  </w:num>
+  <w:num w:numId="10">
+    <w:abstractNumId w:val="9"/>
+  </w:num>
+  <w:num w:numId="11">
+    <w:abstractNumId w:val="5"/>
+  </w:num>
+  <w:num w:numId="12">
+    <w:abstractNumId w:val="13"/>
+  </w:num>
+  <w:num w:numId="13">
+    <w:abstractNumId w:val="7"/>
+  </w:num>
+  <w:num w:numId="14">
+    <w:abstractNumId w:val="8"/>
   </w:num>
 </w:numbering>
 </file>

</xml_diff>